<commit_message>
update gradient session with brief implementation description
</commit_message>
<xml_diff>
--- a/pa4_report.docx
+++ b/pa4_report.docx
@@ -33,7 +33,21 @@
         <w:rPr>
           <w:b/>
         </w:rPr>
-        <w:t>By Patrick Manion and Daoying Lin</w:t>
+        <w:t xml:space="preserve">By Patrick </w:t>
+      </w:r>
+      <w:proofErr w:type="spellStart"/>
+      <w:r>
+        <w:rPr>
+          <w:b/>
+        </w:rPr>
+        <w:t>Manion</w:t>
+      </w:r>
+      <w:proofErr w:type="spellEnd"/>
+      <w:r>
+        <w:rPr>
+          <w:b/>
+        </w:rPr>
+        <w:t xml:space="preserve"> and Daoying Lin</w:t>
       </w:r>
     </w:p>
     <w:p>
@@ -208,12 +222,14 @@
       <w:r>
         <w:t xml:space="preserve"> </w:t>
       </w:r>
+      <w:proofErr w:type="gramStart"/>
       <w:r>
         <w:t>Every</w:t>
       </w:r>
       <w:r>
         <w:t xml:space="preserve"> word was represented by a 50-dimensional word vector</w:t>
       </w:r>
+      <w:proofErr w:type="gramEnd"/>
       <w:r>
         <w:t xml:space="preserve"> (</w:t>
       </w:r>
@@ -236,7 +252,15 @@
         <w:t>All</w:t>
       </w:r>
       <w:r>
-        <w:t xml:space="preserve"> hidden layers used a hyperbolic tangent activation function while the final output layer used a softmax activation function. The network included 5 separate output nodes, and the </w:t>
+        <w:t xml:space="preserve"> hidden layers used a hyperbolic tangent activation function while the final output layer used a </w:t>
+      </w:r>
+      <w:proofErr w:type="spellStart"/>
+      <w:r>
+        <w:t>softmax</w:t>
+      </w:r>
+      <w:proofErr w:type="spellEnd"/>
+      <w:r>
+        <w:t xml:space="preserve"> activation function. The network included 5 separate output nodes, and the </w:t>
       </w:r>
       <w:r>
         <w:t>node with the highest output activation was used as the predicted named entity class.</w:t>
@@ -283,27 +307,34 @@
       <w:r>
         <w:t xml:space="preserve">In order to decouple the complexity, we built numerous classes that could be separately implemented. </w:t>
       </w:r>
+      <w:proofErr w:type="spellStart"/>
       <w:r>
         <w:rPr>
           <w:i/>
         </w:rPr>
         <w:t>WindowModel</w:t>
       </w:r>
+      <w:proofErr w:type="spellEnd"/>
       <w:r>
         <w:t xml:space="preserve"> was the primary model class that wrapped up all of our tools into a train and test method. This class also prepared all of the inputs to send to the </w:t>
       </w:r>
+      <w:proofErr w:type="spellStart"/>
       <w:r>
         <w:rPr>
           <w:i/>
         </w:rPr>
         <w:t>NeuralNetwork</w:t>
       </w:r>
+      <w:proofErr w:type="spellEnd"/>
       <w:r>
         <w:t xml:space="preserve"> class for training. This allowed our neural netw</w:t>
       </w:r>
       <w:r>
         <w:t>ork to only be considered with the numeric scoring and back propagation calculations and not with any domain specific information for named entity recognition.</w:t>
       </w:r>
+      <w:r>
+        <w:t xml:space="preserve"> </w:t>
+      </w:r>
     </w:p>
     <w:p/>
     <w:p>
@@ -319,11 +350,19 @@
       <w:r>
         <w:t xml:space="preserve">and </w:t>
       </w:r>
+      <w:proofErr w:type="spellStart"/>
       <w:r>
         <w:rPr>
           <w:i/>
         </w:rPr>
-        <w:t xml:space="preserve">DocumentSet </w:t>
+        <w:t>DocumentSet</w:t>
+      </w:r>
+      <w:proofErr w:type="spellEnd"/>
+      <w:r>
+        <w:rPr>
+          <w:i/>
+        </w:rPr>
+        <w:t xml:space="preserve"> </w:t>
       </w:r>
       <w:r>
         <w:t xml:space="preserve">classes that split the large training set of </w:t>
@@ -337,21 +376,25 @@
       <w:r>
         <w:t xml:space="preserve"> into the right granularity for our window model, which we ended up keeping at the sentence level. Then, each sentence was passed into a </w:t>
       </w:r>
+      <w:proofErr w:type="spellStart"/>
       <w:r>
         <w:rPr>
           <w:i/>
         </w:rPr>
         <w:t>WordWindow</w:t>
       </w:r>
+      <w:proofErr w:type="spellEnd"/>
       <w:r>
         <w:t xml:space="preserve"> class that handled adding the relevant start and end tags and then efficiently rolling through each window in the sentence. This class also heavily leveraged a </w:t>
       </w:r>
+      <w:proofErr w:type="spellStart"/>
       <w:r>
         <w:rPr>
           <w:i/>
         </w:rPr>
         <w:t>WordMap</w:t>
       </w:r>
+      <w:proofErr w:type="spellEnd"/>
       <w:r>
         <w:t xml:space="preserve"> class that handled the conversion between words, word ID’s, and the word vectors associated with each word.</w:t>
       </w:r>
@@ -359,101 +402,228 @@
     <w:p/>
     <w:p>
       <w:r>
+        <w:t xml:space="preserve">For fast experimentation, we first knew we would need a central place to set and store all settings. We created a central </w:t>
+      </w:r>
+      <w:r>
+        <w:rPr>
+          <w:i/>
+        </w:rPr>
+        <w:t>Configuration</w:t>
+      </w:r>
+      <w:r>
+        <w:t xml:space="preserve"> class that houses every setting that we were interested in testing from the path to the vocabulary file to the number and size of the hidden layers.  This class can take a string of key-value pairs so we could directly pass command line arguments into </w:t>
+      </w:r>
+      <w:r>
+        <w:rPr>
+          <w:i/>
+        </w:rPr>
+        <w:t>Configuration</w:t>
+      </w:r>
+      <w:r>
+        <w:t>.</w:t>
+      </w:r>
+    </w:p>
+    <w:p/>
+    <w:p>
+      <w:r>
         <w:lastRenderedPageBreak/>
-        <w:t xml:space="preserve">For fast experimentation, we first knew we would need a central place to set and store all settings. We created a central </w:t>
-      </w:r>
+        <w:t xml:space="preserve">We also recognized running tests one-by-one can be burdensome, so we created a </w:t>
+      </w:r>
+      <w:proofErr w:type="spellStart"/>
       <w:r>
         <w:rPr>
           <w:i/>
         </w:rPr>
-        <w:t>Configuration</w:t>
-      </w:r>
-      <w:r>
-        <w:t xml:space="preserve"> class that houses every setting that we were interested in testing from the path to the vocabulary file to the number and size of the hidden layers.  This class can take a string of key-value pairs so we could directly pass command line arguments into </w:t>
-      </w:r>
+        <w:t>TestConfigReader</w:t>
+      </w:r>
+      <w:proofErr w:type="spellEnd"/>
+      <w:r>
+        <w:t xml:space="preserve"> that allowed us to write YAML-like files that contained multiple different test configurations. We also built a </w:t>
+      </w:r>
+      <w:proofErr w:type="spellStart"/>
       <w:r>
         <w:rPr>
           <w:i/>
         </w:rPr>
-        <w:t>Configuration</w:t>
-      </w:r>
-      <w:r>
-        <w:t>.</w:t>
-      </w:r>
-    </w:p>
-    <w:p/>
-    <w:p>
-      <w:r>
-        <w:t xml:space="preserve">We also recognized running tests one-by-one can be burdensome, so we created a </w:t>
+        <w:t>CoNLLEval</w:t>
+      </w:r>
+      <w:proofErr w:type="spellEnd"/>
+      <w:r>
+        <w:t xml:space="preserve"> class to automatically run the </w:t>
+      </w:r>
+      <w:proofErr w:type="spellStart"/>
+      <w:r>
+        <w:t>CoNLL</w:t>
+      </w:r>
+      <w:proofErr w:type="spellEnd"/>
+      <w:r>
+        <w:t xml:space="preserve"> evaluation tool and output results while the model was training.</w:t>
+      </w:r>
+    </w:p>
+    <w:p/>
+    <w:p>
+      <w:r>
+        <w:t xml:space="preserve">In order to leverage these classes, we also created two main methods to run the program. </w:t>
       </w:r>
       <w:r>
         <w:rPr>
           <w:i/>
         </w:rPr>
-        <w:t>TestConfigReader</w:t>
-      </w:r>
-      <w:r>
-        <w:t xml:space="preserve"> that allowed us to write YAML-like files that contained multiple different test configurations. We also built a </w:t>
+        <w:t>Launcher</w:t>
+      </w:r>
+      <w:r>
+        <w:t xml:space="preserve"> is used to run a single instance of the network and can take command line arguments to be passed to </w:t>
       </w:r>
       <w:r>
         <w:rPr>
           <w:i/>
         </w:rPr>
-        <w:t>CoNLLEval</w:t>
-      </w:r>
-      <w:r>
-        <w:t xml:space="preserve"> class to automatically run the CoNLL evaluation tool and output results while the model was training.</w:t>
-      </w:r>
-    </w:p>
-    <w:p/>
-    <w:p>
-      <w:r>
-        <w:t xml:space="preserve">In order to leverage these classes, we also created two main methods to run the program. </w:t>
-      </w:r>
+        <w:t>Config</w:t>
+      </w:r>
+      <w:bookmarkStart w:id="0" w:name="_GoBack"/>
+      <w:bookmarkEnd w:id="0"/>
       <w:r>
         <w:rPr>
           <w:i/>
         </w:rPr>
-        <w:t>Launcher</w:t>
-      </w:r>
-      <w:r>
-        <w:t xml:space="preserve"> is used to run a single instance of the network and can take command line arguments to be passed to </w:t>
-      </w:r>
+        <w:t>uration</w:t>
+      </w:r>
+      <w:r>
+        <w:t xml:space="preserve">. We also created a </w:t>
+      </w:r>
+      <w:proofErr w:type="spellStart"/>
       <w:r>
         <w:rPr>
           <w:i/>
         </w:rPr>
-        <w:t>Configuration</w:t>
-      </w:r>
-      <w:r>
-        <w:t xml:space="preserve">. We also created a </w:t>
-      </w:r>
+        <w:t>TestConfigLauncher</w:t>
+      </w:r>
+      <w:proofErr w:type="spellEnd"/>
+      <w:r>
+        <w:t xml:space="preserve"> that can take in a test configuration file and output directory and then run every test while storing the relevant outputs.</w:t>
+      </w:r>
+    </w:p>
+    <w:p/>
+    <w:p>
+      <w:r>
+        <w:t xml:space="preserve">Finally, we also implemented unit tests for the majority of our classes and methods. This allowed us to be confident that the functionality of our helper classes were all correct in isolation, which also made us confident the final network </w:t>
+      </w:r>
+      <w:r>
+        <w:t xml:space="preserve">with all the components </w:t>
+      </w:r>
+      <w:r>
+        <w:t xml:space="preserve">was </w:t>
+      </w:r>
+      <w:r>
+        <w:t xml:space="preserve">also </w:t>
+      </w:r>
+      <w:r>
+        <w:t xml:space="preserve">running correctly. </w:t>
+      </w:r>
+    </w:p>
+    <w:p>
+      <w:pPr>
+        <w:rPr>
+          <w:b/>
+          <w:u w:val="single"/>
+        </w:rPr>
+      </w:pPr>
+    </w:p>
+    <w:p>
+      <w:pPr>
+        <w:rPr>
+          <w:b/>
+          <w:u w:val="single"/>
+        </w:rPr>
+      </w:pPr>
+      <w:r>
+        <w:rPr>
+          <w:b/>
+          <w:u w:val="single"/>
+        </w:rPr>
+        <w:t>3</w:t>
+      </w:r>
+      <w:r>
+        <w:rPr>
+          <w:b/>
+          <w:u w:val="single"/>
+        </w:rPr>
+        <w:t xml:space="preserve">. </w:t>
+      </w:r>
+      <w:proofErr w:type="gramStart"/>
+      <w:r>
+        <w:rPr>
+          <w:b/>
+          <w:u w:val="single"/>
+        </w:rPr>
+        <w:t xml:space="preserve">Gradient </w:t>
+      </w:r>
+      <w:r>
+        <w:rPr>
+          <w:b/>
+          <w:u w:val="single"/>
+        </w:rPr>
+        <w:t xml:space="preserve"> and</w:t>
+      </w:r>
+      <w:proofErr w:type="gramEnd"/>
+      <w:r>
+        <w:rPr>
+          <w:b/>
+          <w:u w:val="single"/>
+        </w:rPr>
+        <w:t xml:space="preserve"> Gradient Derivation</w:t>
+      </w:r>
+    </w:p>
+    <w:p/>
+    <w:p>
+      <w:r>
+        <w:t xml:space="preserve">The </w:t>
+      </w:r>
+      <w:proofErr w:type="spellStart"/>
       <w:r>
         <w:rPr>
           <w:i/>
         </w:rPr>
-        <w:t>TestConfigLauncher</w:t>
-      </w:r>
-      <w:r>
-        <w:t xml:space="preserve"> that can take in a test configuration file and output directory and then run every test while storing the relevant outputs.</w:t>
-      </w:r>
-    </w:p>
-    <w:p/>
-    <w:p>
-      <w:r>
-        <w:t xml:space="preserve">Finally, we also implemented unit tests for the majority of our classes and methods. This allowed us to be confident that the functionality of our helper classes were all correct in isolation, which also made us confident the final network </w:t>
-      </w:r>
-      <w:r>
-        <w:t xml:space="preserve">with all the components </w:t>
-      </w:r>
-      <w:r>
-        <w:t xml:space="preserve">was </w:t>
-      </w:r>
-      <w:r>
-        <w:t xml:space="preserve">also </w:t>
-      </w:r>
-      <w:r>
-        <w:t xml:space="preserve">running correctly. </w:t>
+        <w:t>NeuralNetwork</w:t>
+      </w:r>
+      <w:proofErr w:type="spellEnd"/>
+      <w:r>
+        <w:t xml:space="preserve"> class implemented the random weight matrix initialization according to </w:t>
+      </w:r>
+      <w:proofErr w:type="spellStart"/>
+      <w:proofErr w:type="gramStart"/>
+      <w:r>
+        <w:t>eq</w:t>
+      </w:r>
+      <w:proofErr w:type="spellEnd"/>
+      <w:r>
+        <w:t>(</w:t>
+      </w:r>
+      <w:proofErr w:type="gramEnd"/>
+      <w:r>
+        <w:t xml:space="preserve">7) in the handout. The feed forward and back propagation are implemented in a straight-manner in Java according to the mathematical derivation in the following.  </w:t>
+      </w:r>
+      <w:r>
+        <w:t xml:space="preserve">We also have a method called </w:t>
+      </w:r>
+      <w:proofErr w:type="spellStart"/>
+      <w:r>
+        <w:rPr>
+          <w:i/>
+        </w:rPr>
+        <w:t>updateGradient</w:t>
+      </w:r>
+      <w:proofErr w:type="spellEnd"/>
+      <w:r>
+        <w:t xml:space="preserve"> that we use to update gradient </w:t>
+      </w:r>
+      <w:proofErr w:type="gramStart"/>
+      <w:r>
+        <w:t>at each iteration</w:t>
+      </w:r>
+      <w:proofErr w:type="gramEnd"/>
+      <w:r>
+        <w:t xml:space="preserve"> and control the learning rate and regularization. </w:t>
       </w:r>
     </w:p>
     <w:p>
@@ -463,35 +633,6 @@
           <w:u w:val="single"/>
         </w:rPr>
       </w:pPr>
-    </w:p>
-    <w:p>
-      <w:pPr>
-        <w:rPr>
-          <w:b/>
-          <w:u w:val="single"/>
-        </w:rPr>
-      </w:pPr>
-      <w:r>
-        <w:rPr>
-          <w:b/>
-          <w:u w:val="single"/>
-        </w:rPr>
-        <w:t>3</w:t>
-      </w:r>
-      <w:r>
-        <w:rPr>
-          <w:b/>
-          <w:u w:val="single"/>
-        </w:rPr>
-        <w:t xml:space="preserve">. Gradient </w:t>
-      </w:r>
-      <w:r>
-        <w:rPr>
-          <w:b/>
-          <w:u w:val="single"/>
-        </w:rPr>
-        <w:t xml:space="preserve"> and Gradient Derivation</w:t>
-      </w:r>
     </w:p>
     <w:p>
       <w:r>
@@ -547,8 +688,6 @@
           </wp:inline>
         </w:drawing>
       </w:r>
-      <w:bookmarkStart w:id="0" w:name="_GoBack"/>
-      <w:bookmarkEnd w:id="0"/>
     </w:p>
     <w:p>
       <w:r>
@@ -855,7 +994,15 @@
         <w:t xml:space="preserve">Testing different regularization values showed a modest impact in performance. Larger values than our baseline 0.001 </w:t>
       </w:r>
       <w:r>
-        <w:t>began to have large impacts on performance. Smaller values actually increased the performance, and the 0.0001 gave 84.03% overall F1 on the test set. However, these lower values also showed an increasing disconnect between the training and test scores, which indicates the model was increasingly overfitting to the training data.</w:t>
+        <w:t xml:space="preserve">began to have large impacts on performance. Smaller values actually increased the performance, and the 0.0001 gave 84.03% overall F1 on the test set. However, these lower values also showed an increasing disconnect between the training and test scores, which indicates the model was increasingly </w:t>
+      </w:r>
+      <w:proofErr w:type="spellStart"/>
+      <w:r>
+        <w:t>overfitting</w:t>
+      </w:r>
+      <w:proofErr w:type="spellEnd"/>
+      <w:r>
+        <w:t xml:space="preserve"> to the training data.</w:t>
       </w:r>
     </w:p>
     <w:p/>
@@ -910,10 +1057,26 @@
         <w:t>F1 score remains relatively flat</w:t>
       </w:r>
       <w:r>
-        <w:t>, which suggests overfitting for larger window sizes. Th</w:t>
-      </w:r>
-      <w:r>
-        <w:t xml:space="preserve">is may be because larger window sizes increase the model but also data sparsity, </w:t>
+        <w:t xml:space="preserve">, which suggests </w:t>
+      </w:r>
+      <w:proofErr w:type="spellStart"/>
+      <w:r>
+        <w:t>overfitting</w:t>
+      </w:r>
+      <w:proofErr w:type="spellEnd"/>
+      <w:r>
+        <w:t xml:space="preserve"> for larger window sizes. Th</w:t>
+      </w:r>
+      <w:r>
+        <w:t xml:space="preserve">is may be because larger window sizes increase the model but also data </w:t>
+      </w:r>
+      <w:proofErr w:type="spellStart"/>
+      <w:r>
+        <w:t>sparsity</w:t>
+      </w:r>
+      <w:proofErr w:type="spellEnd"/>
+      <w:r>
+        <w:t xml:space="preserve">, </w:t>
       </w:r>
     </w:p>
     <w:p/>
@@ -1038,9 +1201,13 @@
     </w:p>
     <w:p/>
     <w:p>
+      <w:proofErr w:type="spellStart"/>
+      <w:proofErr w:type="gramStart"/>
       <w:r>
         <w:t>dfdfd</w:t>
       </w:r>
+      <w:proofErr w:type="spellEnd"/>
+      <w:proofErr w:type="gramEnd"/>
     </w:p>
     <w:p/>
     <w:p/>
@@ -1302,6 +1469,7 @@
     <w:p>
       <w:r>
         <w:rPr>
+          <w:noProof/>
           <w:color w:val="FF0000"/>
         </w:rPr>
         <w:drawing>
@@ -1566,12 +1734,73 @@
     <w:p/>
     <w:p>
       <w:r>
-        <w:t xml:space="preserve">• False Positive There are 129 cases where O is misclassified as PER. Among them, mostly are numbers (1, 2, 3, 53.98, 1,627, 1988, etc ) and compound adjectives (ex- rebel, Lieutenant-Colonel, newly-signed, over-allotment, soft-spoken, etc.). These misclassification can be avoided if we could enforce some rules. For example, usually numbers won’t be a person. </w:t>
-      </w:r>
-    </w:p>
-    <w:p>
-      <w:r>
-        <w:t xml:space="preserve">There are 69 cases where ORG is misclassified as PER. Some examples are: Fed, Duke, Ford, Johnson, Kent, Jones, Lola, Magna. A lot of them are actually orga- nization’s that are named after their founders. These would be really hard for the algorithm to distinguish since those words could be either cases. </w:t>
+        <w:t xml:space="preserve">• False Positive There are 129 cases where O is </w:t>
+      </w:r>
+      <w:proofErr w:type="gramStart"/>
+      <w:r>
+        <w:t>misclassified as PER.</w:t>
+      </w:r>
+      <w:proofErr w:type="gramEnd"/>
+      <w:r>
+        <w:t xml:space="preserve"> Among them, mostly are numbers (1, 2, 3, 53.98, 1,627, 1988, </w:t>
+      </w:r>
+      <w:proofErr w:type="spellStart"/>
+      <w:proofErr w:type="gramStart"/>
+      <w:r>
+        <w:t>etc</w:t>
+      </w:r>
+      <w:proofErr w:type="spellEnd"/>
+      <w:r>
+        <w:t xml:space="preserve"> )</w:t>
+      </w:r>
+      <w:proofErr w:type="gramEnd"/>
+      <w:r>
+        <w:t xml:space="preserve"> and compound adjectives (ex- rebel, Lieutenant-Colonel, newly-signed, over-allotment, soft-spoken, etc.). </w:t>
+      </w:r>
+      <w:proofErr w:type="gramStart"/>
+      <w:r>
+        <w:t>These</w:t>
+      </w:r>
+      <w:proofErr w:type="gramEnd"/>
+      <w:r>
+        <w:t xml:space="preserve"> misclassification can be avoided if we could enforce some rules. For example, usually numbers won’t be a person. </w:t>
+      </w:r>
+    </w:p>
+    <w:p>
+      <w:r>
+        <w:t xml:space="preserve">There are 69 cases where ORG is </w:t>
+      </w:r>
+      <w:proofErr w:type="gramStart"/>
+      <w:r>
+        <w:t>misclassified as PER.</w:t>
+      </w:r>
+      <w:proofErr w:type="gramEnd"/>
+      <w:r>
+        <w:t xml:space="preserve"> Some examples are: Fed, Duke, Ford, Johnson, Kent, Jones, Lola, Magna. A lot of them are actually </w:t>
+      </w:r>
+      <w:proofErr w:type="spellStart"/>
+      <w:r>
+        <w:t>orga</w:t>
+      </w:r>
+      <w:proofErr w:type="spellEnd"/>
+      <w:r>
+        <w:t xml:space="preserve">- </w:t>
+      </w:r>
+      <w:proofErr w:type="spellStart"/>
+      <w:r>
+        <w:t>nization’s</w:t>
+      </w:r>
+      <w:proofErr w:type="spellEnd"/>
+      <w:r>
+        <w:t xml:space="preserve"> that are named after their founders. These would be really hard for the algorithm to distinguish since those words could be either </w:t>
+      </w:r>
+      <w:proofErr w:type="gramStart"/>
+      <w:r>
+        <w:t>cases</w:t>
+      </w:r>
+      <w:proofErr w:type="gramEnd"/>
+      <w:r>
+        <w:t xml:space="preserve">. </w:t>
       </w:r>
     </w:p>
     <w:p>
@@ -1581,12 +1810,60 @@
     </w:p>
     <w:p>
       <w:r>
-        <w:t xml:space="preserve">There are 25 cases where MISC is misclassified as PER. One very interesting example is the words ”Michael” and ”Collins”. These two are actually human names. The reason the algorithm misclassified them is because there is a movie named ”Michael Collins”. For cases like this, it’s going to be really hard to make the right prediction. </w:t>
-      </w:r>
-    </w:p>
-    <w:p>
-      <w:r>
-        <w:t xml:space="preserve">• False Negative The false negative is dominated by misclassifying PER as O, which are mostly non-standard English name. For example: Hondo, Inzamam-ul-Haq, Capelli, Djorkaeff, Hun, Wang, Donghai, Xiao, Sihanouk, etc. This type of error can be re- duced by pre-training words on more general text that contains non-standard English name. </w:t>
+        <w:t xml:space="preserve">There are 25 cases where MISC is </w:t>
+      </w:r>
+      <w:proofErr w:type="gramStart"/>
+      <w:r>
+        <w:t>misclassified as PER.</w:t>
+      </w:r>
+      <w:proofErr w:type="gramEnd"/>
+      <w:r>
+        <w:t xml:space="preserve"> One very interesting example is the words ”Michael” and ”Collins”. These two are actually human names. The reason the algorithm misclassified them is because there is a movie named ”Michael Collins”. For cases like this, it’s going to be really hard to make the right prediction. </w:t>
+      </w:r>
+    </w:p>
+    <w:p>
+      <w:r>
+        <w:t xml:space="preserve">• False Negative The false negative is dominated by misclassifying PER as O, which are mostly non-standard English name. For example: Hondo, </w:t>
+      </w:r>
+      <w:proofErr w:type="spellStart"/>
+      <w:r>
+        <w:t>Inzamam-ul-Haq</w:t>
+      </w:r>
+      <w:proofErr w:type="spellEnd"/>
+      <w:r>
+        <w:t xml:space="preserve">, </w:t>
+      </w:r>
+      <w:proofErr w:type="spellStart"/>
+      <w:r>
+        <w:t>Capelli</w:t>
+      </w:r>
+      <w:proofErr w:type="spellEnd"/>
+      <w:r>
+        <w:t xml:space="preserve">, </w:t>
+      </w:r>
+      <w:proofErr w:type="spellStart"/>
+      <w:r>
+        <w:t>Djorkaeff</w:t>
+      </w:r>
+      <w:proofErr w:type="spellEnd"/>
+      <w:r>
+        <w:t xml:space="preserve">, Hun, Wang, </w:t>
+      </w:r>
+      <w:proofErr w:type="spellStart"/>
+      <w:r>
+        <w:t>Donghai</w:t>
+      </w:r>
+      <w:proofErr w:type="spellEnd"/>
+      <w:r>
+        <w:t xml:space="preserve">, Xiao, Sihanouk, etc. This type of error can be re- </w:t>
+      </w:r>
+      <w:proofErr w:type="spellStart"/>
+      <w:r>
+        <w:t>duced</w:t>
+      </w:r>
+      <w:proofErr w:type="spellEnd"/>
+      <w:r>
+        <w:t xml:space="preserve"> by pre-training words on more general text that contains non-standard English name. </w:t>
       </w:r>
     </w:p>
     <w:p/>
@@ -1927,6 +2204,7 @@
   <w:style w:type="character" w:default="1" w:styleId="DefaultParagraphFont">
     <w:name w:val="Default Paragraph Font"/>
     <w:uiPriority w:val="1"/>
+    <w:semiHidden/>
     <w:unhideWhenUsed/>
   </w:style>
   <w:style w:type="table" w:default="1" w:styleId="TableNormal">
@@ -2150,6 +2428,7 @@
   <w:style w:type="character" w:default="1" w:styleId="DefaultParagraphFont">
     <w:name w:val="Default Paragraph Font"/>
     <w:uiPriority w:val="1"/>
+    <w:semiHidden/>
     <w:unhideWhenUsed/>
   </w:style>
   <w:style w:type="table" w:default="1" w:styleId="TableNormal">
@@ -2539,7 +2818,7 @@
 </file>
 
 <file path=customXml/itemProps1.xml><?xml version="1.0" encoding="utf-8"?>
-<ds:datastoreItem xmlns:ds="http://schemas.openxmlformats.org/officeDocument/2006/customXml" ds:itemID="{97E4D8DD-FC01-AE40-880D-060F1479A94A}">
+<ds:datastoreItem xmlns:ds="http://schemas.openxmlformats.org/officeDocument/2006/customXml" ds:itemID="{731BCB58-D901-5D45-8EBC-2B4AF262D90D}">
   <ds:schemaRefs>
     <ds:schemaRef ds:uri="http://schemas.openxmlformats.org/officeDocument/2006/bibliography"/>
   </ds:schemaRefs>

</xml_diff>

<commit_message>
Updating report and tsne
</commit_message>
<xml_diff>
--- a/pa4_report.docx
+++ b/pa4_report.docx
@@ -33,21 +33,21 @@
         <w:rPr>
           <w:b/>
         </w:rPr>
-        <w:t xml:space="preserve">By Patrick </w:t>
+        <w:t xml:space="preserve">By Patrick Manion and </w:t>
       </w:r>
       <w:proofErr w:type="spellStart"/>
       <w:r>
         <w:rPr>
           <w:b/>
         </w:rPr>
-        <w:t>Manion</w:t>
+        <w:t>Daoying</w:t>
       </w:r>
       <w:proofErr w:type="spellEnd"/>
       <w:r>
         <w:rPr>
           <w:b/>
         </w:rPr>
-        <w:t xml:space="preserve"> and Daoying Lin</w:t>
+        <w:t xml:space="preserve"> Lin</w:t>
       </w:r>
     </w:p>
     <w:p>
@@ -332,174 +332,163 @@
       <w:r>
         <w:t>ork to only be considered with the numeric scoring and back propagation calculations and not with any domain specific information for named entity recognition.</w:t>
       </w:r>
-      <w:r>
+    </w:p>
+    <w:p/>
+    <w:p>
+      <w:r>
+        <w:t xml:space="preserve">To support these primary classes, we also created a </w:t>
+      </w:r>
+      <w:r>
+        <w:rPr>
+          <w:i/>
+        </w:rPr>
+        <w:t xml:space="preserve">Document </w:t>
+      </w:r>
+      <w:r>
+        <w:t xml:space="preserve">and </w:t>
+      </w:r>
+      <w:proofErr w:type="spellStart"/>
+      <w:r>
+        <w:rPr>
+          <w:i/>
+        </w:rPr>
+        <w:t>DocumentSet</w:t>
+      </w:r>
+      <w:proofErr w:type="spellEnd"/>
+      <w:r>
+        <w:rPr>
+          <w:i/>
+        </w:rPr>
         <w:t xml:space="preserve"> </w:t>
       </w:r>
-    </w:p>
-    <w:p/>
-    <w:p>
-      <w:r>
-        <w:t xml:space="preserve">To support these primary classes, we also created a </w:t>
+      <w:r>
+        <w:t xml:space="preserve">classes that split the large training set of </w:t>
       </w:r>
       <w:r>
         <w:rPr>
           <w:i/>
         </w:rPr>
-        <w:t xml:space="preserve">Document </w:t>
-      </w:r>
-      <w:r>
-        <w:t xml:space="preserve">and </w:t>
+        <w:t>Datum</w:t>
+      </w:r>
+      <w:r>
+        <w:t xml:space="preserve"> into the right granularity for our window model, which we ended up keeping at the sentence level. Then, each sentence was passed into a </w:t>
       </w:r>
       <w:proofErr w:type="spellStart"/>
       <w:r>
         <w:rPr>
           <w:i/>
         </w:rPr>
-        <w:t>DocumentSet</w:t>
+        <w:t>WordWindow</w:t>
       </w:r>
       <w:proofErr w:type="spellEnd"/>
       <w:r>
+        <w:t xml:space="preserve"> class that handled adding the relevant start and end tags and then efficiently rolling through each window in the sentence. This class also heavily leveraged a </w:t>
+      </w:r>
+      <w:proofErr w:type="spellStart"/>
+      <w:r>
         <w:rPr>
           <w:i/>
         </w:rPr>
-        <w:t xml:space="preserve"> </w:t>
-      </w:r>
-      <w:r>
-        <w:t xml:space="preserve">classes that split the large training set of </w:t>
+        <w:t>WordMap</w:t>
+      </w:r>
+      <w:proofErr w:type="spellEnd"/>
+      <w:r>
+        <w:t xml:space="preserve"> class that handled the conversion between words, word ID’s, and the word vectors associated with each word.</w:t>
+      </w:r>
+    </w:p>
+    <w:p/>
+    <w:p>
+      <w:r>
+        <w:lastRenderedPageBreak/>
+        <w:t xml:space="preserve">For fast experimentation, we first knew we would need a central place to set and store all settings. We created a central </w:t>
       </w:r>
       <w:r>
         <w:rPr>
           <w:i/>
         </w:rPr>
-        <w:t>Datum</w:t>
-      </w:r>
-      <w:r>
-        <w:t xml:space="preserve"> into the right granularity for our window model, which we ended up keeping at the sentence level. Then, each sentence was passed into a </w:t>
+        <w:t>Configuration</w:t>
+      </w:r>
+      <w:r>
+        <w:t xml:space="preserve"> class that houses every setting that we were interested in testing from the path to the vocabulary file to the number and size of the hidden layers.  This class can take a string of key-value pairs so we could directly pass command line arguments into </w:t>
+      </w:r>
+      <w:r>
+        <w:rPr>
+          <w:i/>
+        </w:rPr>
+        <w:t>Configuration</w:t>
+      </w:r>
+      <w:r>
+        <w:t>.</w:t>
+      </w:r>
+    </w:p>
+    <w:p/>
+    <w:p>
+      <w:r>
+        <w:t xml:space="preserve">We also recognized running tests one-by-one can be burdensome, so we created a </w:t>
       </w:r>
       <w:proofErr w:type="spellStart"/>
       <w:r>
         <w:rPr>
           <w:i/>
         </w:rPr>
-        <w:t>WordWindow</w:t>
+        <w:t>TestConfigReader</w:t>
       </w:r>
       <w:proofErr w:type="spellEnd"/>
       <w:r>
-        <w:t xml:space="preserve"> class that handled adding the relevant start and end tags and then efficiently rolling through each window in the sentence. This class also heavily leveraged a </w:t>
+        <w:t xml:space="preserve"> that allowed us to write YAML-like files that contained multiple different test configurations. We also built a </w:t>
       </w:r>
       <w:proofErr w:type="spellStart"/>
       <w:r>
         <w:rPr>
           <w:i/>
         </w:rPr>
-        <w:t>WordMap</w:t>
+        <w:t>CoNLLEval</w:t>
       </w:r>
       <w:proofErr w:type="spellEnd"/>
       <w:r>
-        <w:t xml:space="preserve"> class that handled the conversion between words, word ID’s, and the word vectors associated with each word.</w:t>
-      </w:r>
-    </w:p>
-    <w:p/>
-    <w:p>
-      <w:r>
-        <w:t xml:space="preserve">For fast experimentation, we first knew we would need a central place to set and store all settings. We created a central </w:t>
+        <w:t xml:space="preserve"> class to automatically run the </w:t>
+      </w:r>
+      <w:proofErr w:type="spellStart"/>
+      <w:r>
+        <w:t>CoNLL</w:t>
+      </w:r>
+      <w:proofErr w:type="spellEnd"/>
+      <w:r>
+        <w:t xml:space="preserve"> evaluation tool and output results while the model was training.</w:t>
+      </w:r>
+    </w:p>
+    <w:p/>
+    <w:p>
+      <w:r>
+        <w:t xml:space="preserve">In order to leverage these classes, we also created two main methods to run the program. </w:t>
       </w:r>
       <w:r>
         <w:rPr>
           <w:i/>
         </w:rPr>
+        <w:t>Launcher</w:t>
+      </w:r>
+      <w:r>
+        <w:t xml:space="preserve"> is used to run a single instance of the network and can take command line arguments to be passed to </w:t>
+      </w:r>
+      <w:r>
+        <w:rPr>
+          <w:i/>
+        </w:rPr>
         <w:t>Configuration</w:t>
       </w:r>
       <w:r>
-        <w:t xml:space="preserve"> class that houses every setting that we were interested in testing from the path to the vocabulary file to the number and size of the hidden layers.  This class can take a string of key-value pairs so we could directly pass command line arguments into </w:t>
-      </w:r>
+        <w:t xml:space="preserve">. We also created a </w:t>
+      </w:r>
+      <w:proofErr w:type="spellStart"/>
       <w:r>
         <w:rPr>
           <w:i/>
         </w:rPr>
-        <w:t>Configuration</w:t>
-      </w:r>
-      <w:r>
-        <w:t>.</w:t>
-      </w:r>
-    </w:p>
-    <w:p/>
-    <w:p>
-      <w:r>
-        <w:lastRenderedPageBreak/>
-        <w:t xml:space="preserve">We also recognized running tests one-by-one can be burdensome, so we created a </w:t>
-      </w:r>
-      <w:proofErr w:type="spellStart"/>
-      <w:r>
-        <w:rPr>
-          <w:i/>
-        </w:rPr>
-        <w:t>TestConfigReader</w:t>
+        <w:t>TestConfigLauncher</w:t>
       </w:r>
       <w:proofErr w:type="spellEnd"/>
       <w:r>
-        <w:t xml:space="preserve"> that allowed us to write YAML-like files that contained multiple different test configurations. We also built a </w:t>
-      </w:r>
-      <w:proofErr w:type="spellStart"/>
-      <w:r>
-        <w:rPr>
-          <w:i/>
-        </w:rPr>
-        <w:t>CoNLLEval</w:t>
-      </w:r>
-      <w:proofErr w:type="spellEnd"/>
-      <w:r>
-        <w:t xml:space="preserve"> class to automatically run the </w:t>
-      </w:r>
-      <w:proofErr w:type="spellStart"/>
-      <w:r>
-        <w:t>CoNLL</w:t>
-      </w:r>
-      <w:proofErr w:type="spellEnd"/>
-      <w:r>
-        <w:t xml:space="preserve"> evaluation tool and output results while the model was training.</w:t>
-      </w:r>
-    </w:p>
-    <w:p/>
-    <w:p>
-      <w:r>
-        <w:t xml:space="preserve">In order to leverage these classes, we also created two main methods to run the program. </w:t>
-      </w:r>
-      <w:r>
-        <w:rPr>
-          <w:i/>
-        </w:rPr>
-        <w:t>Launcher</w:t>
-      </w:r>
-      <w:r>
-        <w:t xml:space="preserve"> is used to run a single instance of the network and can take command line arguments to be passed to </w:t>
-      </w:r>
-      <w:r>
-        <w:rPr>
-          <w:i/>
-        </w:rPr>
-        <w:t>Config</w:t>
-      </w:r>
-      <w:bookmarkStart w:id="0" w:name="_GoBack"/>
-      <w:bookmarkEnd w:id="0"/>
-      <w:r>
-        <w:rPr>
-          <w:i/>
-        </w:rPr>
-        <w:t>uration</w:t>
-      </w:r>
-      <w:r>
-        <w:t xml:space="preserve">. We also created a </w:t>
-      </w:r>
-      <w:proofErr w:type="spellStart"/>
-      <w:r>
-        <w:rPr>
-          <w:i/>
-        </w:rPr>
-        <w:t>TestConfigLauncher</w:t>
-      </w:r>
-      <w:proofErr w:type="spellEnd"/>
-      <w:r>
         <w:t xml:space="preserve"> that can take in a test configuration file and output directory and then run every test while storing the relevant outputs.</w:t>
       </w:r>
     </w:p>
@@ -573,66 +562,6 @@
         </w:rPr>
         <w:t xml:space="preserve"> Gradient Derivation</w:t>
       </w:r>
-    </w:p>
-    <w:p/>
-    <w:p>
-      <w:r>
-        <w:t xml:space="preserve">The </w:t>
-      </w:r>
-      <w:proofErr w:type="spellStart"/>
-      <w:r>
-        <w:rPr>
-          <w:i/>
-        </w:rPr>
-        <w:t>NeuralNetwork</w:t>
-      </w:r>
-      <w:proofErr w:type="spellEnd"/>
-      <w:r>
-        <w:t xml:space="preserve"> class implemented the random weight matrix initialization according to </w:t>
-      </w:r>
-      <w:proofErr w:type="spellStart"/>
-      <w:proofErr w:type="gramStart"/>
-      <w:r>
-        <w:t>eq</w:t>
-      </w:r>
-      <w:proofErr w:type="spellEnd"/>
-      <w:r>
-        <w:t>(</w:t>
-      </w:r>
-      <w:proofErr w:type="gramEnd"/>
-      <w:r>
-        <w:t xml:space="preserve">7) in the handout. The feed forward and back propagation are implemented in a straight-manner in Java according to the mathematical derivation in the following.  </w:t>
-      </w:r>
-      <w:r>
-        <w:t xml:space="preserve">We also have a method called </w:t>
-      </w:r>
-      <w:proofErr w:type="spellStart"/>
-      <w:r>
-        <w:rPr>
-          <w:i/>
-        </w:rPr>
-        <w:t>updateGradient</w:t>
-      </w:r>
-      <w:proofErr w:type="spellEnd"/>
-      <w:r>
-        <w:t xml:space="preserve"> that we use to update gradient </w:t>
-      </w:r>
-      <w:proofErr w:type="gramStart"/>
-      <w:r>
-        <w:t>at each iteration</w:t>
-      </w:r>
-      <w:proofErr w:type="gramEnd"/>
-      <w:r>
-        <w:t xml:space="preserve"> and control the learning rate and regularization. </w:t>
-      </w:r>
-    </w:p>
-    <w:p>
-      <w:pPr>
-        <w:rPr>
-          <w:b/>
-          <w:u w:val="single"/>
-        </w:rPr>
-      </w:pPr>
     </w:p>
     <w:p>
       <w:r>
@@ -799,6 +728,11 @@
         </w:drawing>
       </w:r>
     </w:p>
+    <w:p>
+      <w:r>
+        <w:t>Our model correctly passes the supplied gradient checking function.</w:t>
+      </w:r>
+    </w:p>
     <w:p/>
     <w:p>
       <w:pPr>
@@ -924,17 +858,8 @@
     <w:p/>
     <w:p>
       <w:r>
-        <w:t xml:space="preserve">The first test we conducted was experimenting with different learning rates and </w:t>
-      </w:r>
-      <w:r>
-        <w:t>their performance across different training epochs.</w:t>
-      </w:r>
-      <w:r>
-        <w:t xml:space="preserve"> The results indicate that our 0.03 learning rate is near the optimal point.</w:t>
-      </w:r>
-    </w:p>
-    <w:p/>
-    <w:p>
+        <w:t xml:space="preserve">Our first test was experimenting with different learning rates across epochs. The results indicated 0.03 is near the optimal point. </w:t>
+      </w:r>
       <w:r>
         <w:t xml:space="preserve">Lower learning rates not only had worse early performance but also saw their performance near </w:t>
       </w:r>
@@ -1201,13 +1126,9 @@
     </w:p>
     <w:p/>
     <w:p>
-      <w:proofErr w:type="spellStart"/>
-      <w:proofErr w:type="gramStart"/>
-      <w:r>
-        <w:t>dfdfd</w:t>
-      </w:r>
-      <w:proofErr w:type="spellEnd"/>
-      <w:proofErr w:type="gramEnd"/>
+      <w:r>
+        <w:t>For</w:t>
+      </w:r>
     </w:p>
     <w:p/>
     <w:p/>
@@ -1469,7 +1390,6 @@
     <w:p>
       <w:r>
         <w:rPr>
-          <w:noProof/>
           <w:color w:val="FF0000"/>
         </w:rPr>
         <w:drawing>
@@ -1734,7 +1654,10 @@
     <w:p/>
     <w:p>
       <w:r>
-        <w:t xml:space="preserve">• False Positive There are 129 cases where O is </w:t>
+        <w:t xml:space="preserve">For false positives, </w:t>
+      </w:r>
+      <w:r>
+        <w:t xml:space="preserve">almost 50% are where O is </w:t>
       </w:r>
       <w:proofErr w:type="gramStart"/>
       <w:r>
@@ -1742,147 +1665,173 @@
       </w:r>
       <w:proofErr w:type="gramEnd"/>
       <w:r>
-        <w:t xml:space="preserve"> Among them, mostly are numbers (1, 2, 3, 53.98, 1,627, 1988, </w:t>
+        <w:t xml:space="preserve"> Most of these are numbers (e.g. 1988) and compound adjectives (e.g. over-allotment, soft-spoken). These could be partially avoided if we could enforce some rules like numbers are never (or rarely) a person. An additional 26% are ORG misclassified as PER, and many of these are organizations that are named after their founders, which is very difficult for the model to distinguish. Another 15% of the errors are MISC misclassified as PER. One </w:t>
+      </w:r>
+      <w:r>
+        <w:t>interesting example</w:t>
+      </w:r>
+      <w:r>
+        <w:t xml:space="preserve"> is “Michael Collins”, which is a very common human name, but actually relates to a movie. This type of error is hard to avoid without the model having much broader semantic understanding.</w:t>
+      </w:r>
+      <w:r>
+        <w:t xml:space="preserve"> </w:t>
+      </w:r>
+    </w:p>
+    <w:p/>
+    <w:p>
+      <w:r>
+        <w:t>The false negatives are dominated by misclassifying PER as O. Most of these errors relate to uncommon English names like</w:t>
+      </w:r>
+      <w:r>
+        <w:t xml:space="preserve"> </w:t>
       </w:r>
       <w:proofErr w:type="spellStart"/>
+      <w:r>
+        <w:t>Inzamam-ul-Haq</w:t>
+      </w:r>
+      <w:proofErr w:type="spellEnd"/>
+      <w:r>
+        <w:t xml:space="preserve">, </w:t>
+      </w:r>
+      <w:proofErr w:type="spellStart"/>
+      <w:r>
+        <w:t>Djorkaeff</w:t>
+      </w:r>
+      <w:proofErr w:type="spellEnd"/>
+      <w:r>
+        <w:t xml:space="preserve">, </w:t>
+      </w:r>
+      <w:r>
+        <w:t>and Sihanouk</w:t>
+      </w:r>
+      <w:r>
+        <w:t xml:space="preserve">. </w:t>
+      </w:r>
       <w:proofErr w:type="gramStart"/>
       <w:r>
-        <w:t>etc</w:t>
-      </w:r>
-      <w:proofErr w:type="spellEnd"/>
-      <w:r>
-        <w:t xml:space="preserve"> )</w:t>
+        <w:t>This type of error can be reduced by training on translated English text or other more global texts</w:t>
       </w:r>
       <w:proofErr w:type="gramEnd"/>
       <w:r>
-        <w:t xml:space="preserve"> and compound adjectives (ex- rebel, Lieutenant-Colonel, newly-signed, over-allotment, soft-spoken, etc.). </w:t>
+        <w:t>.</w:t>
+      </w:r>
+      <w:r>
+        <w:t xml:space="preserve"> </w:t>
+      </w:r>
+    </w:p>
+    <w:p/>
+    <w:p>
+      <w:pPr>
+        <w:rPr>
+          <w:b/>
+        </w:rPr>
+      </w:pPr>
+      <w:r>
+        <w:rPr>
+          <w:b/>
+        </w:rPr>
+        <w:t>d. Miscellaneous</w:t>
+      </w:r>
+    </w:p>
+    <w:p/>
+    <w:p>
+      <w:r>
+        <w:t xml:space="preserve">The false positives are dominated by misclassifying O as MISC. The </w:t>
       </w:r>
       <w:proofErr w:type="gramStart"/>
       <w:r>
-        <w:t>These</w:t>
+        <w:t>majority of these are numbers (e.g. 13, 40) and compound</w:t>
       </w:r>
       <w:proofErr w:type="gramEnd"/>
       <w:r>
-        <w:t xml:space="preserve"> misclassification can be avoided if we could enforce some rules. For example, usually numbers won’t be a person. </w:t>
-      </w:r>
-    </w:p>
-    <w:p>
-      <w:r>
-        <w:t xml:space="preserve">There are 69 cases where ORG is </w:t>
-      </w:r>
-      <w:proofErr w:type="gramStart"/>
-      <w:r>
-        <w:t>misclassified as PER.</w:t>
-      </w:r>
-      <w:proofErr w:type="gramEnd"/>
-      <w:r>
-        <w:t xml:space="preserve"> Some examples are: Fed, Duke, Ford, Johnson, Kent, Jones, Lola, Magna. A lot of them are actually </w:t>
-      </w:r>
-      <w:proofErr w:type="spellStart"/>
-      <w:r>
-        <w:t>orga</w:t>
-      </w:r>
-      <w:proofErr w:type="spellEnd"/>
-      <w:r>
-        <w:t xml:space="preserve">- </w:t>
-      </w:r>
-      <w:proofErr w:type="spellStart"/>
-      <w:r>
-        <w:t>nization’s</w:t>
-      </w:r>
-      <w:proofErr w:type="spellEnd"/>
-      <w:r>
-        <w:t xml:space="preserve"> that are named after their founders. These would be really hard for the algorithm to distinguish since those words could be either </w:t>
-      </w:r>
-      <w:proofErr w:type="gramStart"/>
-      <w:r>
-        <w:t>cases</w:t>
-      </w:r>
-      <w:proofErr w:type="gramEnd"/>
+        <w:t xml:space="preserve"> adjectives (e.g. little-known, army-backed).</w:t>
+      </w:r>
+    </w:p>
+    <w:p/>
+    <w:p>
+      <w:r>
+        <w:t>The false negatives are dominated by misclassifying MISC as O. Many</w:t>
+      </w:r>
+      <w:r>
+        <w:t xml:space="preserve"> of them are related to sports event</w:t>
+      </w:r>
+      <w:r>
+        <w:t>s</w:t>
+      </w:r>
+      <w:r>
+        <w:t xml:space="preserve"> like ”</w:t>
+      </w:r>
+      <w:r>
+        <w:t>English</w:t>
+      </w:r>
+      <w:r>
+        <w:t xml:space="preserve"> </w:t>
+      </w:r>
+      <w:r>
+        <w:t>County</w:t>
+      </w:r>
+      <w:r>
+        <w:t xml:space="preserve"> </w:t>
+      </w:r>
+      <w:r>
+        <w:t>Championship</w:t>
+      </w:r>
+      <w:r>
+        <w:t>”</w:t>
+      </w:r>
+      <w:r>
+        <w:t xml:space="preserve"> and</w:t>
+      </w:r>
+      <w:r>
+        <w:t xml:space="preserve"> ”</w:t>
+      </w:r>
+      <w:r>
+        <w:t>U.S. Open Tennis Championship”</w:t>
+      </w:r>
       <w:r>
         <w:t xml:space="preserve">. </w:t>
       </w:r>
-    </w:p>
-    <w:p>
-      <w:r>
-        <w:t xml:space="preserve">There are 38 cases where LOC is misclassified as PER. PATRICK. </w:t>
-      </w:r>
-    </w:p>
-    <w:p>
-      <w:r>
-        <w:t xml:space="preserve">There are 25 cases where MISC is </w:t>
-      </w:r>
-      <w:proofErr w:type="gramStart"/>
-      <w:r>
-        <w:t>misclassified as PER.</w:t>
-      </w:r>
-      <w:proofErr w:type="gramEnd"/>
-      <w:r>
-        <w:t xml:space="preserve"> One very interesting example is the words ”Michael” and ”Collins”. These two are actually human names. The reason the algorithm misclassified them is because there is a movie named ”Michael Collins”. For cases like this, it’s going to be really hard to make the right prediction. </w:t>
-      </w:r>
-    </w:p>
-    <w:p>
-      <w:r>
-        <w:t xml:space="preserve">• False Negative The false negative is dominated by misclassifying PER as O, which are mostly non-standard English name. For example: Hondo, </w:t>
-      </w:r>
-      <w:proofErr w:type="spellStart"/>
-      <w:r>
-        <w:t>Inzamam-ul-Haq</w:t>
-      </w:r>
-      <w:proofErr w:type="spellEnd"/>
-      <w:r>
-        <w:t xml:space="preserve">, </w:t>
-      </w:r>
-      <w:proofErr w:type="spellStart"/>
-      <w:r>
-        <w:t>Capelli</w:t>
-      </w:r>
-      <w:proofErr w:type="spellEnd"/>
-      <w:r>
-        <w:t xml:space="preserve">, </w:t>
-      </w:r>
-      <w:proofErr w:type="spellStart"/>
-      <w:r>
-        <w:t>Djorkaeff</w:t>
-      </w:r>
-      <w:proofErr w:type="spellEnd"/>
-      <w:r>
-        <w:t xml:space="preserve">, Hun, Wang, </w:t>
-      </w:r>
-      <w:proofErr w:type="spellStart"/>
-      <w:r>
-        <w:t>Donghai</w:t>
-      </w:r>
-      <w:proofErr w:type="spellEnd"/>
-      <w:r>
-        <w:t xml:space="preserve">, Xiao, Sihanouk, etc. This type of error can be re- </w:t>
-      </w:r>
-      <w:proofErr w:type="spellStart"/>
-      <w:r>
-        <w:t>duced</w:t>
-      </w:r>
-      <w:proofErr w:type="spellEnd"/>
-      <w:r>
-        <w:t xml:space="preserve"> by pre-training words on more general text that contains non-standard English name. </w:t>
-      </w:r>
-    </w:p>
-    <w:p/>
-    <w:p/>
-    <w:p>
-      <w:pPr>
-        <w:rPr>
-          <w:b/>
-        </w:rPr>
-      </w:pPr>
-      <w:r>
-        <w:rPr>
-          <w:b/>
-        </w:rPr>
-        <w:t>d. Miscellaneous</w:t>
-      </w:r>
-    </w:p>
-    <w:p/>
-    <w:p/>
+      <w:r>
+        <w:t>T</w:t>
+      </w:r>
+      <w:r>
+        <w:t>he</w:t>
+      </w:r>
+      <w:r>
+        <w:t xml:space="preserve"> model often correctly classifies parts of the phrase as MISC, like U.S. Open, but then fails to classify Championship correctly. This is challenging to fix as most of the time Championship is actually an O except in compound phrases like this. Similarly, MISC is often misclassified as LOC in some compound phrases like “the </w:t>
+      </w:r>
+      <w:r>
+        <w:rPr>
+          <w:i/>
+        </w:rPr>
+        <w:t>Hong Kong</w:t>
+      </w:r>
+      <w:r>
+        <w:t xml:space="preserve"> Open” and “the </w:t>
+      </w:r>
+      <w:r>
+        <w:rPr>
+          <w:i/>
+        </w:rPr>
+        <w:t>Chicago</w:t>
+      </w:r>
+      <w:r>
+        <w:t xml:space="preserve"> PMI”. These errors may be reduced by sequence modeling </w:t>
+      </w:r>
+      <w:r>
+        <w:t xml:space="preserve">or treating those phrases as </w:t>
+      </w:r>
+      <w:r>
+        <w:t>a single “word”.</w:t>
+      </w:r>
+      <w:r>
+        <w:t xml:space="preserve"> </w:t>
+      </w:r>
+    </w:p>
+    <w:p>
+      <w:bookmarkStart w:id="0" w:name="_GoBack"/>
+      <w:bookmarkEnd w:id="0"/>
+    </w:p>
     <w:p>
       <w:pPr>
         <w:rPr>
@@ -1908,7 +1857,13 @@
     <w:p/>
     <w:p>
       <w:r>
-        <w:t>We also explored several different extra credit opportunities to further test the performance of our network and better understand how the network was learning.</w:t>
+        <w:t xml:space="preserve">We also explored </w:t>
+      </w:r>
+      <w:r>
+        <w:t>a couple</w:t>
+      </w:r>
+      <w:r>
+        <w:t xml:space="preserve"> different extra credit opportunities to further test the performance of our network and better understand how the network was learning.</w:t>
       </w:r>
     </w:p>
     <w:p>
@@ -1957,28 +1912,56 @@
       </w:pPr>
     </w:p>
     <w:p>
-      <w:pPr>
-        <w:rPr>
-          <w:color w:val="FF0000"/>
-        </w:rPr>
-      </w:pPr>
-      <w:r>
-        <w:rPr>
-          <w:color w:val="FF0000"/>
-        </w:rPr>
-        <w:t>&lt;</w:t>
-      </w:r>
-      <w:r>
-        <w:rPr>
-          <w:color w:val="FF0000"/>
-        </w:rPr>
-        <w:t>DAOYING</w:t>
-      </w:r>
-      <w:r>
-        <w:rPr>
-          <w:color w:val="FF0000"/>
-        </w:rPr>
-        <w:t>&gt;</w:t>
+      <w:r>
+        <w:t xml:space="preserve">Our system design </w:t>
+      </w:r>
+      <w:r>
+        <w:t>was built to allow</w:t>
+      </w:r>
+      <w:r>
+        <w:t xml:space="preserve"> for any hidden layer architecture, </w:t>
+      </w:r>
+      <w:r>
+        <w:t xml:space="preserve">and so to study the effect of deeper networks, we ran </w:t>
+      </w:r>
+      <w:r>
+        <w:t>experiments with two hidden la</w:t>
+      </w:r>
+      <w:r>
+        <w:t xml:space="preserve">yers </w:t>
+      </w:r>
+      <w:r>
+        <w:t xml:space="preserve">with sizes to be </w:t>
+      </w:r>
+      <w:r>
+        <w:t xml:space="preserve">the </w:t>
+      </w:r>
+      <w:r>
+        <w:t>C</w:t>
+      </w:r>
+      <w:r>
+        <w:t>artesian</w:t>
+      </w:r>
+      <w:r>
+        <w:t xml:space="preserve"> combination of {50, 100} and {50, 150, 300} for the</w:t>
+      </w:r>
+      <w:r>
+        <w:t xml:space="preserve"> first and second hidden layer, r</w:t>
+      </w:r>
+      <w:r>
+        <w:t>e</w:t>
+      </w:r>
+      <w:r>
+        <w:t xml:space="preserve">spectively. </w:t>
+      </w:r>
+      <w:r>
+        <w:t xml:space="preserve">This showed deeper networks do improve performance but only slightly. This held true even when we moved to 3 and 4 hidden layer networks. This suggests </w:t>
+      </w:r>
+      <w:r>
+        <w:t>that most of the “power” available with the window model is already captured by the smaller models.</w:t>
+      </w:r>
+      <w:r>
+        <w:t xml:space="preserve"> </w:t>
       </w:r>
     </w:p>
     <w:p/>
@@ -2204,7 +2187,6 @@
   <w:style w:type="character" w:default="1" w:styleId="DefaultParagraphFont">
     <w:name w:val="Default Paragraph Font"/>
     <w:uiPriority w:val="1"/>
-    <w:semiHidden/>
     <w:unhideWhenUsed/>
   </w:style>
   <w:style w:type="table" w:default="1" w:styleId="TableNormal">
@@ -2428,7 +2410,6 @@
   <w:style w:type="character" w:default="1" w:styleId="DefaultParagraphFont">
     <w:name w:val="Default Paragraph Font"/>
     <w:uiPriority w:val="1"/>
-    <w:semiHidden/>
     <w:unhideWhenUsed/>
   </w:style>
   <w:style w:type="table" w:default="1" w:styleId="TableNormal">
@@ -2818,7 +2799,7 @@
 </file>
 
 <file path=customXml/itemProps1.xml><?xml version="1.0" encoding="utf-8"?>
-<ds:datastoreItem xmlns:ds="http://schemas.openxmlformats.org/officeDocument/2006/customXml" ds:itemID="{731BCB58-D901-5D45-8EBC-2B4AF262D90D}">
+<ds:datastoreItem xmlns:ds="http://schemas.openxmlformats.org/officeDocument/2006/customXml" ds:itemID="{5C2674FD-C376-3442-B435-E0E591CE2D5E}">
   <ds:schemaRefs>
     <ds:schemaRef ds:uri="http://schemas.openxmlformats.org/officeDocument/2006/bibliography"/>
   </ds:schemaRefs>

</xml_diff>